<commit_message>
update the file of Questions
</commit_message>
<xml_diff>
--- a/Asseignment1/Questions.docx
+++ b/Asseignment1/Questions.docx
@@ -1,13 +1,13 @@
 
 <file path=word/document.xml><?xml version="1.0" encoding="utf-8"?>
-<w:document xmlns:wpc="http://schemas.microsoft.com/office/word/2010/wordprocessingCanvas" xmlns:cx="http://schemas.microsoft.com/office/drawing/2014/chartex" xmlns:cx1="http://schemas.microsoft.com/office/drawing/2015/9/8/chartex" xmlns:cx2="http://schemas.microsoft.com/office/drawing/2015/10/21/chartex" xmlns:mc="http://schemas.openxmlformats.org/markup-compatibility/2006" xmlns:o="urn:schemas-microsoft-com:office:office" xmlns:r="http://schemas.openxmlformats.org/officeDocument/2006/relationships" xmlns:m="http://schemas.openxmlformats.org/officeDocument/2006/math" xmlns:v="urn:schemas-microsoft-com:vml" xmlns:wp14="http://schemas.microsoft.com/office/word/2010/wordprocessingDrawing" xmlns:wp="http://schemas.openxmlformats.org/drawingml/2006/wordprocessingDrawing" xmlns:w10="urn:schemas-microsoft-com:office:word" xmlns:w="http://schemas.openxmlformats.org/wordprocessingml/2006/main" xmlns:w14="http://schemas.microsoft.com/office/word/2010/wordml" xmlns:w15="http://schemas.microsoft.com/office/word/2012/wordml" xmlns:w16se="http://schemas.microsoft.com/office/word/2015/wordml/symex" xmlns:wpg="http://schemas.microsoft.com/office/word/2010/wordprocessingGroup" xmlns:wpi="http://schemas.microsoft.com/office/word/2010/wordprocessingInk" xmlns:wne="http://schemas.microsoft.com/office/word/2006/wordml" xmlns:wps="http://schemas.microsoft.com/office/word/2010/wordprocessingShape" mc:Ignorable="w14 w15 w16se wp14">
+<w:document xmlns:wpc="http://schemas.microsoft.com/office/word/2010/wordprocessingCanvas" xmlns:mc="http://schemas.openxmlformats.org/markup-compatibility/2006" xmlns:o="urn:schemas-microsoft-com:office:office" xmlns:r="http://schemas.openxmlformats.org/officeDocument/2006/relationships" xmlns:m="http://schemas.openxmlformats.org/officeDocument/2006/math" xmlns:v="urn:schemas-microsoft-com:vml" xmlns:wp14="http://schemas.microsoft.com/office/word/2010/wordprocessingDrawing" xmlns:wp="http://schemas.openxmlformats.org/drawingml/2006/wordprocessingDrawing" xmlns:w10="urn:schemas-microsoft-com:office:word" xmlns:w="http://schemas.openxmlformats.org/wordprocessingml/2006/main" xmlns:w14="http://schemas.microsoft.com/office/word/2010/wordml" xmlns:w15="http://schemas.microsoft.com/office/word/2012/wordml" xmlns:wpg="http://schemas.microsoft.com/office/word/2010/wordprocessingGroup" xmlns:wpi="http://schemas.microsoft.com/office/word/2010/wordprocessingInk" xmlns:wne="http://schemas.microsoft.com/office/word/2006/wordml" xmlns:wps="http://schemas.microsoft.com/office/word/2010/wordprocessingShape" mc:Ignorable="w14 w15 wp14">
   <w:body>
     <w:p>
       <w:pPr>
         <w:bidi/>
         <w:jc w:val="both"/>
         <w:rPr>
-          <w:rFonts w:cstheme="majorBidi"/>
+          <w:rFonts w:asciiTheme="minorBidi" w:hAnsiTheme="minorBidi"/>
           <w:b/>
           <w:bCs/>
           <w:sz w:val="24"/>
@@ -18,7 +18,7 @@
       </w:pPr>
       <w:r>
         <w:rPr>
-          <w:rFonts w:cstheme="majorBidi"/>
+          <w:rFonts w:asciiTheme="minorBidi" w:hAnsiTheme="minorBidi"/>
           <w:b/>
           <w:bCs/>
           <w:sz w:val="24"/>
@@ -30,7 +30,7 @@
       </w:r>
       <w:r>
         <w:rPr>
-          <w:rFonts w:cstheme="majorBidi"/>
+          <w:rFonts w:asciiTheme="minorBidi" w:hAnsiTheme="minorBidi"/>
           <w:b/>
           <w:bCs/>
           <w:sz w:val="24"/>
@@ -41,7 +41,7 @@
       </w:r>
       <w:r>
         <w:rPr>
-          <w:rFonts w:cstheme="majorBidi"/>
+          <w:rFonts w:asciiTheme="minorBidi" w:hAnsiTheme="minorBidi"/>
           <w:b/>
           <w:bCs/>
           <w:sz w:val="24"/>
@@ -53,7 +53,7 @@
       </w:r>
       <w:r>
         <w:rPr>
-          <w:rFonts w:cstheme="majorBidi"/>
+          <w:rFonts w:asciiTheme="minorBidi" w:hAnsiTheme="minorBidi"/>
           <w:b/>
           <w:bCs/>
           <w:sz w:val="24"/>
@@ -68,15 +68,15 @@
         <w:bidi/>
         <w:jc w:val="both"/>
         <w:rPr>
-          <w:rFonts w:cstheme="majorBidi"/>
-          <w:sz w:val="24"/>
-          <w:szCs w:val="24"/>
-          <w:rtl/>
-        </w:rPr>
-      </w:pPr>
-      <w:r>
-        <w:rPr>
-          <w:rFonts w:cstheme="majorBidi"/>
+          <w:rFonts w:asciiTheme="minorBidi" w:hAnsiTheme="minorBidi"/>
+          <w:sz w:val="24"/>
+          <w:szCs w:val="24"/>
+          <w:rtl/>
+        </w:rPr>
+      </w:pPr>
+      <w:r>
+        <w:rPr>
+          <w:rFonts w:asciiTheme="minorBidi" w:hAnsiTheme="minorBidi"/>
           <w:sz w:val="24"/>
           <w:szCs w:val="24"/>
           <w:rtl/>
@@ -85,7 +85,7 @@
       </w:r>
       <w:r>
         <w:rPr>
-          <w:rFonts w:cstheme="majorBidi"/>
+          <w:rFonts w:asciiTheme="minorBidi" w:hAnsiTheme="minorBidi"/>
           <w:sz w:val="24"/>
           <w:szCs w:val="24"/>
         </w:rPr>
@@ -93,7 +93,7 @@
       </w:r>
       <w:r>
         <w:rPr>
-          <w:rFonts w:cstheme="majorBidi"/>
+          <w:rFonts w:asciiTheme="minorBidi" w:hAnsiTheme="minorBidi"/>
           <w:sz w:val="24"/>
           <w:szCs w:val="24"/>
           <w:rtl/>
@@ -106,15 +106,15 @@
         <w:bidi/>
         <w:jc w:val="both"/>
         <w:rPr>
-          <w:rFonts w:cstheme="majorBidi"/>
-          <w:sz w:val="24"/>
-          <w:szCs w:val="24"/>
-          <w:rtl/>
-        </w:rPr>
-      </w:pPr>
-      <w:r>
-        <w:rPr>
-          <w:rFonts w:cstheme="majorBidi"/>
+          <w:rFonts w:asciiTheme="minorBidi" w:hAnsiTheme="minorBidi"/>
+          <w:sz w:val="24"/>
+          <w:szCs w:val="24"/>
+          <w:rtl/>
+        </w:rPr>
+      </w:pPr>
+      <w:r>
+        <w:rPr>
+          <w:rFonts w:asciiTheme="minorBidi" w:hAnsiTheme="minorBidi"/>
           <w:sz w:val="24"/>
           <w:szCs w:val="24"/>
           <w:rtl/>
@@ -123,7 +123,7 @@
       </w:r>
       <w:r>
         <w:rPr>
-          <w:rFonts w:cstheme="majorBidi"/>
+          <w:rFonts w:asciiTheme="minorBidi" w:hAnsiTheme="minorBidi"/>
           <w:sz w:val="24"/>
           <w:szCs w:val="24"/>
           <w:rtl/>
@@ -132,7 +132,7 @@
       </w:r>
       <w:r>
         <w:rPr>
-          <w:rFonts w:cstheme="majorBidi"/>
+          <w:rFonts w:asciiTheme="minorBidi" w:hAnsiTheme="minorBidi"/>
           <w:sz w:val="24"/>
           <w:szCs w:val="24"/>
           <w:rtl/>
@@ -141,7 +141,7 @@
       </w:r>
       <w:r>
         <w:rPr>
-          <w:rFonts w:cstheme="majorBidi"/>
+          <w:rFonts w:asciiTheme="minorBidi" w:hAnsiTheme="minorBidi"/>
           <w:sz w:val="24"/>
           <w:szCs w:val="24"/>
           <w:rtl/>
@@ -150,7 +150,7 @@
       </w:r>
       <w:r>
         <w:rPr>
-          <w:rFonts w:cstheme="majorBidi"/>
+          <w:rFonts w:asciiTheme="minorBidi" w:hAnsiTheme="minorBidi"/>
           <w:sz w:val="24"/>
           <w:szCs w:val="24"/>
           <w:rtl/>
@@ -159,7 +159,7 @@
       </w:r>
       <w:r>
         <w:rPr>
-          <w:rFonts w:cstheme="majorBidi"/>
+          <w:rFonts w:asciiTheme="minorBidi" w:hAnsiTheme="minorBidi"/>
           <w:sz w:val="24"/>
           <w:szCs w:val="24"/>
           <w:rtl/>
@@ -168,7 +168,7 @@
       </w:r>
       <w:r>
         <w:rPr>
-          <w:rFonts w:cstheme="majorBidi"/>
+          <w:rFonts w:asciiTheme="minorBidi" w:hAnsiTheme="minorBidi"/>
           <w:sz w:val="24"/>
           <w:szCs w:val="24"/>
           <w:rtl/>
@@ -177,7 +177,7 @@
       </w:r>
       <w:r>
         <w:rPr>
-          <w:rFonts w:cstheme="majorBidi"/>
+          <w:rFonts w:asciiTheme="minorBidi" w:hAnsiTheme="minorBidi"/>
           <w:sz w:val="24"/>
           <w:szCs w:val="24"/>
           <w:rtl/>
@@ -186,7 +186,7 @@
       </w:r>
       <w:r>
         <w:rPr>
-          <w:rFonts w:cstheme="majorBidi"/>
+          <w:rFonts w:asciiTheme="minorBidi" w:hAnsiTheme="minorBidi"/>
           <w:sz w:val="24"/>
           <w:szCs w:val="24"/>
           <w:rtl/>
@@ -195,7 +195,7 @@
       </w:r>
       <w:r>
         <w:rPr>
-          <w:rFonts w:cstheme="majorBidi"/>
+          <w:rFonts w:asciiTheme="minorBidi" w:hAnsiTheme="minorBidi"/>
           <w:sz w:val="24"/>
           <w:szCs w:val="24"/>
           <w:rtl/>
@@ -204,7 +204,7 @@
       </w:r>
       <w:r>
         <w:rPr>
-          <w:rFonts w:cstheme="majorBidi"/>
+          <w:rFonts w:asciiTheme="minorBidi" w:hAnsiTheme="minorBidi"/>
           <w:sz w:val="24"/>
           <w:szCs w:val="24"/>
           <w:rtl/>
@@ -213,7 +213,7 @@
       </w:r>
       <w:r>
         <w:rPr>
-          <w:rFonts w:cstheme="majorBidi"/>
+          <w:rFonts w:asciiTheme="minorBidi" w:hAnsiTheme="minorBidi"/>
           <w:sz w:val="24"/>
           <w:szCs w:val="24"/>
           <w:rtl/>
@@ -222,7 +222,7 @@
       </w:r>
       <w:r>
         <w:rPr>
-          <w:rFonts w:cstheme="majorBidi"/>
+          <w:rFonts w:asciiTheme="minorBidi" w:hAnsiTheme="minorBidi"/>
           <w:sz w:val="24"/>
           <w:szCs w:val="24"/>
           <w:rtl/>
@@ -235,15 +235,15 @@
         <w:bidi/>
         <w:jc w:val="both"/>
         <w:rPr>
-          <w:rFonts w:cstheme="majorBidi"/>
-          <w:sz w:val="24"/>
-          <w:szCs w:val="24"/>
-          <w:rtl/>
-        </w:rPr>
-      </w:pPr>
-      <w:r>
-        <w:rPr>
-          <w:rFonts w:cstheme="majorBidi"/>
+          <w:rFonts w:asciiTheme="minorBidi" w:hAnsiTheme="minorBidi"/>
+          <w:sz w:val="24"/>
+          <w:szCs w:val="24"/>
+          <w:rtl/>
+        </w:rPr>
+      </w:pPr>
+      <w:r>
+        <w:rPr>
+          <w:rFonts w:asciiTheme="minorBidi" w:hAnsiTheme="minorBidi"/>
           <w:sz w:val="24"/>
           <w:szCs w:val="24"/>
           <w:rtl/>
@@ -256,7 +256,7 @@
         <w:bidi/>
         <w:jc w:val="both"/>
         <w:rPr>
-          <w:rFonts w:cstheme="majorBidi"/>
+          <w:rFonts w:asciiTheme="minorBidi" w:hAnsiTheme="minorBidi"/>
           <w:b/>
           <w:bCs/>
           <w:sz w:val="24"/>
@@ -266,7 +266,7 @@
       </w:pPr>
       <w:r>
         <w:rPr>
-          <w:rFonts w:cstheme="majorBidi"/>
+          <w:rFonts w:asciiTheme="minorBidi" w:hAnsiTheme="minorBidi"/>
           <w:b/>
           <w:bCs/>
           <w:sz w:val="24"/>
@@ -278,7 +278,7 @@
       </w:r>
       <w:r>
         <w:rPr>
-          <w:rFonts w:cstheme="majorBidi"/>
+          <w:rFonts w:asciiTheme="minorBidi" w:hAnsiTheme="minorBidi"/>
           <w:b/>
           <w:bCs/>
           <w:sz w:val="24"/>
@@ -290,7 +290,7 @@
       <w:proofErr w:type="spellStart"/>
       <w:r>
         <w:rPr>
-          <w:rFonts w:cstheme="majorBidi"/>
+          <w:rFonts w:asciiTheme="minorBidi" w:hAnsiTheme="minorBidi"/>
           <w:b/>
           <w:bCs/>
           <w:sz w:val="24"/>
@@ -302,7 +302,7 @@
       <w:proofErr w:type="spellEnd"/>
       <w:r>
         <w:rPr>
-          <w:rFonts w:cstheme="majorBidi"/>
+          <w:rFonts w:asciiTheme="minorBidi" w:hAnsiTheme="minorBidi"/>
           <w:b/>
           <w:bCs/>
           <w:sz w:val="24"/>
@@ -313,7 +313,7 @@
       </w:r>
       <w:r>
         <w:rPr>
-          <w:rFonts w:cstheme="majorBidi"/>
+          <w:rFonts w:asciiTheme="minorBidi" w:hAnsiTheme="minorBidi"/>
           <w:b/>
           <w:bCs/>
           <w:sz w:val="24"/>
@@ -325,7 +325,7 @@
       </w:r>
       <w:r>
         <w:rPr>
-          <w:rFonts w:cstheme="majorBidi"/>
+          <w:rFonts w:asciiTheme="minorBidi" w:hAnsiTheme="minorBidi"/>
           <w:b/>
           <w:bCs/>
           <w:sz w:val="24"/>
@@ -336,7 +336,7 @@
       </w:r>
       <w:r>
         <w:rPr>
-          <w:rFonts w:cstheme="majorBidi"/>
+          <w:rFonts w:asciiTheme="minorBidi" w:hAnsiTheme="minorBidi"/>
           <w:b/>
           <w:bCs/>
           <w:sz w:val="24"/>
@@ -348,7 +348,7 @@
       </w:r>
       <w:r>
         <w:rPr>
-          <w:rFonts w:cstheme="majorBidi"/>
+          <w:rFonts w:asciiTheme="minorBidi" w:hAnsiTheme="minorBidi"/>
           <w:b/>
           <w:bCs/>
           <w:sz w:val="24"/>
@@ -359,7 +359,7 @@
       </w:r>
       <w:r>
         <w:rPr>
-          <w:rFonts w:cstheme="majorBidi"/>
+          <w:rFonts w:asciiTheme="minorBidi" w:hAnsiTheme="minorBidi"/>
           <w:b/>
           <w:bCs/>
           <w:sz w:val="24"/>
@@ -371,7 +371,7 @@
       </w:r>
       <w:r>
         <w:rPr>
-          <w:rFonts w:cstheme="majorBidi"/>
+          <w:rFonts w:asciiTheme="minorBidi" w:hAnsiTheme="minorBidi"/>
           <w:b/>
           <w:bCs/>
           <w:sz w:val="24"/>
@@ -386,15 +386,15 @@
         <w:bidi/>
         <w:jc w:val="both"/>
         <w:rPr>
-          <w:rFonts w:cstheme="majorBidi"/>
-          <w:sz w:val="24"/>
-          <w:szCs w:val="24"/>
-          <w:rtl/>
-        </w:rPr>
-      </w:pPr>
-      <w:r>
-        <w:rPr>
-          <w:rFonts w:cstheme="majorBidi"/>
+          <w:rFonts w:asciiTheme="minorBidi" w:hAnsiTheme="minorBidi"/>
+          <w:sz w:val="24"/>
+          <w:szCs w:val="24"/>
+          <w:rtl/>
+        </w:rPr>
+      </w:pPr>
+      <w:r>
+        <w:rPr>
+          <w:rFonts w:asciiTheme="minorBidi" w:hAnsiTheme="minorBidi"/>
           <w:sz w:val="24"/>
           <w:szCs w:val="24"/>
           <w:rtl/>
@@ -407,15 +407,15 @@
         <w:bidi/>
         <w:jc w:val="both"/>
         <w:rPr>
-          <w:rFonts w:cstheme="majorBidi"/>
-          <w:sz w:val="24"/>
-          <w:szCs w:val="24"/>
-          <w:rtl/>
-        </w:rPr>
-      </w:pPr>
-      <w:r>
-        <w:rPr>
-          <w:rFonts w:cstheme="majorBidi"/>
+          <w:rFonts w:asciiTheme="minorBidi" w:hAnsiTheme="minorBidi"/>
+          <w:sz w:val="24"/>
+          <w:szCs w:val="24"/>
+          <w:rtl/>
+        </w:rPr>
+      </w:pPr>
+      <w:r>
+        <w:rPr>
+          <w:rFonts w:asciiTheme="minorBidi" w:hAnsiTheme="minorBidi"/>
           <w:sz w:val="24"/>
           <w:szCs w:val="24"/>
           <w:rtl/>
@@ -433,14 +433,14 @@
         <w:bidi/>
         <w:jc w:val="both"/>
         <w:rPr>
-          <w:rFonts w:cstheme="majorBidi"/>
-          <w:sz w:val="24"/>
-          <w:szCs w:val="24"/>
-        </w:rPr>
-      </w:pPr>
-      <w:r>
-        <w:rPr>
-          <w:rFonts w:cstheme="majorBidi"/>
+          <w:rFonts w:asciiTheme="minorBidi" w:hAnsiTheme="minorBidi"/>
+          <w:sz w:val="24"/>
+          <w:szCs w:val="24"/>
+        </w:rPr>
+      </w:pPr>
+      <w:r>
+        <w:rPr>
+          <w:rFonts w:asciiTheme="minorBidi" w:hAnsiTheme="minorBidi"/>
           <w:sz w:val="24"/>
           <w:szCs w:val="24"/>
           <w:rtl/>
@@ -449,7 +449,7 @@
       </w:r>
       <w:r>
         <w:rPr>
-          <w:rFonts w:cstheme="majorBidi"/>
+          <w:rFonts w:asciiTheme="minorBidi" w:hAnsiTheme="minorBidi"/>
           <w:sz w:val="24"/>
           <w:szCs w:val="24"/>
           <w:rtl/>
@@ -458,7 +458,7 @@
       </w:r>
       <w:r>
         <w:rPr>
-          <w:rFonts w:cstheme="majorBidi"/>
+          <w:rFonts w:asciiTheme="minorBidi" w:hAnsiTheme="minorBidi"/>
           <w:sz w:val="24"/>
           <w:szCs w:val="24"/>
           <w:rtl/>
@@ -467,7 +467,7 @@
       </w:r>
       <w:r>
         <w:rPr>
-          <w:rFonts w:cstheme="majorBidi"/>
+          <w:rFonts w:asciiTheme="minorBidi" w:hAnsiTheme="minorBidi"/>
           <w:sz w:val="24"/>
           <w:szCs w:val="24"/>
           <w:rtl/>
@@ -485,14 +485,14 @@
         <w:bidi/>
         <w:jc w:val="both"/>
         <w:rPr>
-          <w:rFonts w:cstheme="majorBidi"/>
-          <w:sz w:val="24"/>
-          <w:szCs w:val="24"/>
-        </w:rPr>
-      </w:pPr>
-      <w:r>
-        <w:rPr>
-          <w:rFonts w:cstheme="majorBidi"/>
+          <w:rFonts w:asciiTheme="minorBidi" w:hAnsiTheme="minorBidi"/>
+          <w:sz w:val="24"/>
+          <w:szCs w:val="24"/>
+        </w:rPr>
+      </w:pPr>
+      <w:r>
+        <w:rPr>
+          <w:rFonts w:asciiTheme="minorBidi" w:hAnsiTheme="minorBidi"/>
           <w:sz w:val="24"/>
           <w:szCs w:val="24"/>
           <w:rtl/>
@@ -501,7 +501,7 @@
       </w:r>
       <w:r>
         <w:rPr>
-          <w:rFonts w:cstheme="majorBidi"/>
+          <w:rFonts w:asciiTheme="minorBidi" w:hAnsiTheme="minorBidi"/>
           <w:sz w:val="24"/>
           <w:szCs w:val="24"/>
           <w:rtl/>
@@ -510,7 +510,7 @@
       </w:r>
       <w:r>
         <w:rPr>
-          <w:rFonts w:cstheme="majorBidi"/>
+          <w:rFonts w:asciiTheme="minorBidi" w:hAnsiTheme="minorBidi"/>
           <w:sz w:val="24"/>
           <w:szCs w:val="24"/>
           <w:rtl/>
@@ -523,15 +523,15 @@
         <w:bidi/>
         <w:jc w:val="both"/>
         <w:rPr>
-          <w:rFonts w:cstheme="majorBidi"/>
-          <w:sz w:val="24"/>
-          <w:szCs w:val="24"/>
-          <w:rtl/>
-        </w:rPr>
-      </w:pPr>
-      <w:r>
-        <w:rPr>
-          <w:rFonts w:cstheme="majorBidi"/>
+          <w:rFonts w:asciiTheme="minorBidi" w:hAnsiTheme="minorBidi"/>
+          <w:sz w:val="24"/>
+          <w:szCs w:val="24"/>
+          <w:rtl/>
+        </w:rPr>
+      </w:pPr>
+      <w:r>
+        <w:rPr>
+          <w:rFonts w:asciiTheme="minorBidi" w:hAnsiTheme="minorBidi"/>
           <w:sz w:val="24"/>
           <w:szCs w:val="24"/>
           <w:rtl/>
@@ -549,14 +549,14 @@
         <w:bidi/>
         <w:jc w:val="both"/>
         <w:rPr>
-          <w:rFonts w:cstheme="majorBidi"/>
-          <w:sz w:val="24"/>
-          <w:szCs w:val="24"/>
-        </w:rPr>
-      </w:pPr>
-      <w:r>
-        <w:rPr>
-          <w:rFonts w:cstheme="majorBidi"/>
+          <w:rFonts w:asciiTheme="minorBidi" w:hAnsiTheme="minorBidi"/>
+          <w:sz w:val="24"/>
+          <w:szCs w:val="24"/>
+        </w:rPr>
+      </w:pPr>
+      <w:r>
+        <w:rPr>
+          <w:rFonts w:asciiTheme="minorBidi" w:hAnsiTheme="minorBidi"/>
           <w:sz w:val="24"/>
           <w:szCs w:val="24"/>
           <w:rtl/>
@@ -565,7 +565,7 @@
       </w:r>
       <w:r>
         <w:rPr>
-          <w:rFonts w:cstheme="majorBidi"/>
+          <w:rFonts w:asciiTheme="minorBidi" w:hAnsiTheme="minorBidi"/>
           <w:sz w:val="24"/>
           <w:szCs w:val="24"/>
           <w:rtl/>
@@ -574,7 +574,7 @@
       </w:r>
       <w:r>
         <w:rPr>
-          <w:rFonts w:cstheme="majorBidi"/>
+          <w:rFonts w:asciiTheme="minorBidi" w:hAnsiTheme="minorBidi"/>
           <w:sz w:val="24"/>
           <w:szCs w:val="24"/>
           <w:rtl/>
@@ -583,7 +583,7 @@
       </w:r>
       <w:r>
         <w:rPr>
-          <w:rFonts w:cstheme="majorBidi"/>
+          <w:rFonts w:asciiTheme="minorBidi" w:hAnsiTheme="minorBidi"/>
           <w:sz w:val="24"/>
           <w:szCs w:val="24"/>
           <w:rtl/>
@@ -592,7 +592,7 @@
       </w:r>
       <w:r>
         <w:rPr>
-          <w:rFonts w:cstheme="majorBidi"/>
+          <w:rFonts w:asciiTheme="minorBidi" w:hAnsiTheme="minorBidi"/>
           <w:sz w:val="24"/>
           <w:szCs w:val="24"/>
           <w:rtl/>
@@ -610,14 +610,14 @@
         <w:bidi/>
         <w:jc w:val="both"/>
         <w:rPr>
-          <w:rFonts w:cstheme="majorBidi"/>
-          <w:sz w:val="24"/>
-          <w:szCs w:val="24"/>
-        </w:rPr>
-      </w:pPr>
-      <w:r>
-        <w:rPr>
-          <w:rFonts w:cstheme="majorBidi"/>
+          <w:rFonts w:asciiTheme="minorBidi" w:hAnsiTheme="minorBidi"/>
+          <w:sz w:val="24"/>
+          <w:szCs w:val="24"/>
+        </w:rPr>
+      </w:pPr>
+      <w:r>
+        <w:rPr>
+          <w:rFonts w:asciiTheme="minorBidi" w:hAnsiTheme="minorBidi"/>
           <w:sz w:val="24"/>
           <w:szCs w:val="24"/>
           <w:rtl/>
@@ -626,7 +626,7 @@
       </w:r>
       <w:r>
         <w:rPr>
-          <w:rFonts w:cstheme="majorBidi"/>
+          <w:rFonts w:asciiTheme="minorBidi" w:hAnsiTheme="minorBidi"/>
           <w:sz w:val="24"/>
           <w:szCs w:val="24"/>
           <w:rtl/>
@@ -639,35 +639,24 @@
         <w:bidi/>
         <w:jc w:val="both"/>
         <w:rPr>
-          <w:rFonts w:cstheme="majorBidi"/>
-          <w:sz w:val="24"/>
-          <w:szCs w:val="24"/>
-          <w:rtl/>
-        </w:rPr>
-      </w:pPr>
-      <w:r>
-        <w:rPr>
-          <w:rFonts w:cstheme="majorBidi"/>
-          <w:sz w:val="24"/>
-          <w:szCs w:val="24"/>
-          <w:rtl/>
-        </w:rPr>
-        <w:t>ברמת הת</w:t>
-      </w:r>
-      <w:bookmarkStart w:id="0" w:name="_GoBack"/>
-      <w:bookmarkEnd w:id="0"/>
-      <w:r>
-        <w:rPr>
-          <w:rFonts w:cstheme="majorBidi" w:hint="cs"/>
-          <w:sz w:val="24"/>
-          <w:szCs w:val="24"/>
-          <w:rtl/>
-        </w:rPr>
-        <w:t>וכנה והפעולות</w:t>
-      </w:r>
-      <w:r>
-        <w:rPr>
-          <w:rFonts w:cstheme="majorBidi"/>
+          <w:rFonts w:asciiTheme="minorBidi" w:hAnsiTheme="minorBidi"/>
+          <w:sz w:val="24"/>
+          <w:szCs w:val="24"/>
+          <w:rtl/>
+        </w:rPr>
+      </w:pPr>
+      <w:r>
+        <w:rPr>
+          <w:rFonts w:asciiTheme="minorBidi" w:hAnsiTheme="minorBidi"/>
+          <w:sz w:val="24"/>
+          <w:szCs w:val="24"/>
+          <w:rtl/>
+        </w:rPr>
+        <w:t>ברמת התוכנה והפעולות</w:t>
+      </w:r>
+      <w:r>
+        <w:rPr>
+          <w:rFonts w:asciiTheme="minorBidi" w:hAnsiTheme="minorBidi"/>
           <w:sz w:val="24"/>
           <w:szCs w:val="24"/>
           <w:rtl/>
@@ -685,14 +674,14 @@
         <w:bidi/>
         <w:jc w:val="both"/>
         <w:rPr>
-          <w:rFonts w:cstheme="majorBidi"/>
-          <w:sz w:val="24"/>
-          <w:szCs w:val="24"/>
-        </w:rPr>
-      </w:pPr>
-      <w:r>
-        <w:rPr>
-          <w:rFonts w:cstheme="majorBidi"/>
+          <w:rFonts w:asciiTheme="minorBidi" w:hAnsiTheme="minorBidi"/>
+          <w:sz w:val="24"/>
+          <w:szCs w:val="24"/>
+        </w:rPr>
+      </w:pPr>
+      <w:r>
+        <w:rPr>
+          <w:rFonts w:asciiTheme="minorBidi" w:hAnsiTheme="minorBidi"/>
           <w:sz w:val="24"/>
           <w:szCs w:val="24"/>
           <w:rtl/>
@@ -701,7 +690,7 @@
       </w:r>
       <w:r>
         <w:rPr>
-          <w:rFonts w:cstheme="majorBidi"/>
+          <w:rFonts w:asciiTheme="minorBidi" w:hAnsiTheme="minorBidi"/>
           <w:sz w:val="24"/>
           <w:szCs w:val="24"/>
         </w:rPr>
@@ -709,7 +698,7 @@
       </w:r>
       <w:r>
         <w:rPr>
-          <w:rFonts w:cstheme="majorBidi"/>
+          <w:rFonts w:asciiTheme="minorBidi" w:hAnsiTheme="minorBidi"/>
           <w:sz w:val="24"/>
           <w:szCs w:val="24"/>
           <w:rtl/>
@@ -718,7 +707,7 @@
       </w:r>
       <w:r>
         <w:rPr>
-          <w:rFonts w:cstheme="majorBidi"/>
+          <w:rFonts w:asciiTheme="minorBidi" w:hAnsiTheme="minorBidi"/>
           <w:sz w:val="24"/>
           <w:szCs w:val="24"/>
           <w:rtl/>
@@ -727,7 +716,7 @@
       </w:r>
       <w:r>
         <w:rPr>
-          <w:rFonts w:cstheme="majorBidi"/>
+          <w:rFonts w:asciiTheme="minorBidi" w:hAnsiTheme="minorBidi"/>
           <w:sz w:val="24"/>
           <w:szCs w:val="24"/>
           <w:rtl/>
@@ -736,7 +725,7 @@
       </w:r>
       <w:r>
         <w:rPr>
-          <w:rFonts w:cstheme="majorBidi"/>
+          <w:rFonts w:asciiTheme="minorBidi" w:hAnsiTheme="minorBidi"/>
           <w:sz w:val="24"/>
           <w:szCs w:val="24"/>
           <w:rtl/>
@@ -745,7 +734,7 @@
       </w:r>
       <w:r>
         <w:rPr>
-          <w:rFonts w:cstheme="majorBidi"/>
+          <w:rFonts w:asciiTheme="minorBidi" w:hAnsiTheme="minorBidi"/>
           <w:sz w:val="24"/>
           <w:szCs w:val="24"/>
           <w:rtl/>
@@ -763,14 +752,14 @@
         <w:bidi/>
         <w:jc w:val="both"/>
         <w:rPr>
-          <w:rFonts w:cstheme="majorBidi"/>
-          <w:sz w:val="24"/>
-          <w:szCs w:val="24"/>
-        </w:rPr>
-      </w:pPr>
-      <w:r>
-        <w:rPr>
-          <w:rFonts w:cstheme="majorBidi"/>
+          <w:rFonts w:asciiTheme="minorBidi" w:hAnsiTheme="minorBidi"/>
+          <w:sz w:val="24"/>
+          <w:szCs w:val="24"/>
+        </w:rPr>
+      </w:pPr>
+      <w:r>
+        <w:rPr>
+          <w:rFonts w:asciiTheme="minorBidi" w:hAnsiTheme="minorBidi"/>
           <w:sz w:val="24"/>
           <w:szCs w:val="24"/>
           <w:rtl/>
@@ -788,14 +777,14 @@
         <w:bidi/>
         <w:jc w:val="both"/>
         <w:rPr>
-          <w:rFonts w:cstheme="majorBidi"/>
-          <w:sz w:val="24"/>
-          <w:szCs w:val="24"/>
-        </w:rPr>
-      </w:pPr>
-      <w:r>
-        <w:rPr>
-          <w:rFonts w:cstheme="majorBidi"/>
+          <w:rFonts w:asciiTheme="minorBidi" w:hAnsiTheme="minorBidi"/>
+          <w:sz w:val="24"/>
+          <w:szCs w:val="24"/>
+        </w:rPr>
+      </w:pPr>
+      <w:r>
+        <w:rPr>
+          <w:rFonts w:asciiTheme="minorBidi" w:hAnsiTheme="minorBidi"/>
           <w:sz w:val="24"/>
           <w:szCs w:val="24"/>
           <w:rtl/>
@@ -804,7 +793,7 @@
       </w:r>
       <w:r>
         <w:rPr>
-          <w:rFonts w:cstheme="majorBidi"/>
+          <w:rFonts w:asciiTheme="minorBidi" w:hAnsiTheme="minorBidi"/>
           <w:sz w:val="24"/>
           <w:szCs w:val="24"/>
           <w:rtl/>
@@ -813,7 +802,7 @@
       </w:r>
       <w:r>
         <w:rPr>
-          <w:rFonts w:cstheme="majorBidi"/>
+          <w:rFonts w:asciiTheme="minorBidi" w:hAnsiTheme="minorBidi"/>
           <w:sz w:val="24"/>
           <w:szCs w:val="24"/>
           <w:rtl/>
@@ -822,7 +811,7 @@
       </w:r>
       <w:r>
         <w:rPr>
-          <w:rFonts w:cstheme="majorBidi"/>
+          <w:rFonts w:asciiTheme="minorBidi" w:hAnsiTheme="minorBidi"/>
           <w:sz w:val="24"/>
           <w:szCs w:val="24"/>
           <w:rtl/>
@@ -840,14 +829,14 @@
         <w:bidi/>
         <w:jc w:val="both"/>
         <w:rPr>
-          <w:rFonts w:cstheme="majorBidi"/>
-          <w:sz w:val="24"/>
-          <w:szCs w:val="24"/>
-        </w:rPr>
-      </w:pPr>
-      <w:r>
-        <w:rPr>
-          <w:rFonts w:cstheme="majorBidi"/>
+          <w:rFonts w:asciiTheme="minorBidi" w:hAnsiTheme="minorBidi"/>
+          <w:sz w:val="24"/>
+          <w:szCs w:val="24"/>
+        </w:rPr>
+      </w:pPr>
+      <w:r>
+        <w:rPr>
+          <w:rFonts w:asciiTheme="minorBidi" w:hAnsiTheme="minorBidi"/>
           <w:sz w:val="24"/>
           <w:szCs w:val="24"/>
           <w:rtl/>
@@ -856,7 +845,7 @@
       </w:r>
       <w:r>
         <w:rPr>
-          <w:rFonts w:cstheme="majorBidi"/>
+          <w:rFonts w:asciiTheme="minorBidi" w:hAnsiTheme="minorBidi"/>
           <w:sz w:val="24"/>
           <w:szCs w:val="24"/>
           <w:rtl/>
@@ -865,7 +854,7 @@
       </w:r>
       <w:r>
         <w:rPr>
-          <w:rFonts w:cstheme="majorBidi"/>
+          <w:rFonts w:asciiTheme="minorBidi" w:hAnsiTheme="minorBidi"/>
           <w:sz w:val="24"/>
           <w:szCs w:val="24"/>
           <w:rtl/>
@@ -874,7 +863,7 @@
       </w:r>
       <w:r>
         <w:rPr>
-          <w:rFonts w:cstheme="majorBidi"/>
+          <w:rFonts w:asciiTheme="minorBidi" w:hAnsiTheme="minorBidi"/>
           <w:sz w:val="24"/>
           <w:szCs w:val="24"/>
           <w:rtl/>
@@ -883,7 +872,7 @@
       </w:r>
       <w:r>
         <w:rPr>
-          <w:rFonts w:cstheme="majorBidi"/>
+          <w:rFonts w:asciiTheme="minorBidi" w:hAnsiTheme="minorBidi"/>
           <w:sz w:val="24"/>
           <w:szCs w:val="24"/>
           <w:rtl/>
@@ -901,14 +890,14 @@
         <w:bidi/>
         <w:jc w:val="both"/>
         <w:rPr>
-          <w:rFonts w:cstheme="majorBidi"/>
-          <w:sz w:val="24"/>
-          <w:szCs w:val="24"/>
-        </w:rPr>
-      </w:pPr>
-      <w:r>
-        <w:rPr>
-          <w:rFonts w:cstheme="majorBidi" w:hint="cs"/>
+          <w:rFonts w:asciiTheme="minorBidi" w:hAnsiTheme="minorBidi"/>
+          <w:sz w:val="24"/>
+          <w:szCs w:val="24"/>
+        </w:rPr>
+      </w:pPr>
+      <w:r>
+        <w:rPr>
+          <w:rFonts w:asciiTheme="minorBidi" w:hAnsiTheme="minorBidi"/>
           <w:sz w:val="24"/>
           <w:szCs w:val="24"/>
           <w:rtl/>
@@ -926,14 +915,14 @@
         <w:bidi/>
         <w:jc w:val="both"/>
         <w:rPr>
-          <w:rFonts w:cstheme="majorBidi"/>
-          <w:sz w:val="24"/>
-          <w:szCs w:val="24"/>
-        </w:rPr>
-      </w:pPr>
-      <w:r>
-        <w:rPr>
-          <w:rFonts w:cstheme="majorBidi"/>
+          <w:rFonts w:asciiTheme="minorBidi" w:hAnsiTheme="minorBidi"/>
+          <w:sz w:val="24"/>
+          <w:szCs w:val="24"/>
+        </w:rPr>
+      </w:pPr>
+      <w:r>
+        <w:rPr>
+          <w:rFonts w:asciiTheme="minorBidi" w:hAnsiTheme="minorBidi"/>
           <w:sz w:val="24"/>
           <w:szCs w:val="24"/>
           <w:rtl/>
@@ -951,19 +940,380 @@
         <w:bidi/>
         <w:jc w:val="both"/>
         <w:rPr>
-          <w:rFonts w:cstheme="majorBidi"/>
-          <w:sz w:val="24"/>
-          <w:szCs w:val="24"/>
-        </w:rPr>
-      </w:pPr>
-      <w:r>
-        <w:rPr>
-          <w:rFonts w:cstheme="majorBidi"/>
+          <w:rFonts w:asciiTheme="minorBidi" w:hAnsiTheme="minorBidi"/>
+          <w:sz w:val="24"/>
+          <w:szCs w:val="24"/>
+        </w:rPr>
+      </w:pPr>
+      <w:r>
+        <w:rPr>
+          <w:rFonts w:asciiTheme="minorBidi" w:hAnsiTheme="minorBidi"/>
           <w:sz w:val="24"/>
           <w:szCs w:val="24"/>
           <w:rtl/>
         </w:rPr>
         <w:t>הכנסת תמונות וכתיבת דוחות במעבדה</w:t>
+      </w:r>
+      <w:r>
+        <w:rPr>
+          <w:rFonts w:asciiTheme="minorBidi" w:hAnsiTheme="minorBidi"/>
+          <w:sz w:val="24"/>
+          <w:szCs w:val="24"/>
+        </w:rPr>
+        <w:t>.</w:t>
+      </w:r>
+    </w:p>
+    <w:p>
+      <w:pPr>
+        <w:bidi/>
+        <w:ind w:left="360"/>
+        <w:jc w:val="both"/>
+        <w:rPr>
+          <w:rFonts w:asciiTheme="minorBidi" w:hAnsiTheme="minorBidi"/>
+          <w:sz w:val="24"/>
+          <w:szCs w:val="24"/>
+        </w:rPr>
+      </w:pPr>
+    </w:p>
+    <w:p>
+      <w:pPr>
+        <w:pStyle w:val="ListParagraph"/>
+        <w:bidi/>
+        <w:jc w:val="both"/>
+        <w:rPr>
+          <w:rFonts w:asciiTheme="minorBidi" w:hAnsiTheme="minorBidi"/>
+          <w:sz w:val="24"/>
+          <w:szCs w:val="24"/>
+        </w:rPr>
+      </w:pPr>
+    </w:p>
+    <w:p>
+      <w:pPr>
+        <w:bidi/>
+        <w:rPr>
+          <w:rFonts w:asciiTheme="minorBidi" w:hAnsiTheme="minorBidi"/>
+          <w:sz w:val="24"/>
+          <w:szCs w:val="24"/>
+          <w:u w:val="single"/>
+        </w:rPr>
+      </w:pPr>
+      <w:r>
+        <w:rPr>
+          <w:rFonts w:asciiTheme="minorBidi" w:hAnsiTheme="minorBidi"/>
+          <w:b/>
+          <w:bCs/>
+          <w:sz w:val="24"/>
+          <w:szCs w:val="24"/>
+          <w:u w:val="single"/>
+          <w:rtl/>
+        </w:rPr>
+        <w:t>בתשובות 1 ו-2 תיארתם מגבלות שונות. הציעו דרכים להתגבר על מגבלות אלה, והסבירו איך הן נותנות מענה לחולשות הכלליות של מודל</w:t>
+      </w:r>
+      <w:r>
+        <w:rPr>
+          <w:rFonts w:asciiTheme="minorBidi" w:hAnsiTheme="minorBidi"/>
+          <w:b/>
+          <w:bCs/>
+          <w:sz w:val="24"/>
+          <w:szCs w:val="24"/>
+          <w:u w:val="single"/>
+        </w:rPr>
+        <w:t xml:space="preserve"> UC. </w:t>
+      </w:r>
+      <w:r>
+        <w:rPr>
+          <w:rFonts w:asciiTheme="minorBidi" w:hAnsiTheme="minorBidi"/>
+          <w:b/>
+          <w:bCs/>
+          <w:sz w:val="24"/>
+          <w:szCs w:val="24"/>
+          <w:u w:val="single"/>
+          <w:rtl/>
+        </w:rPr>
+        <w:t>תארו בהתייחסות ישירה ובאופן פרטני למערכת</w:t>
+      </w:r>
+      <w:r>
+        <w:rPr>
+          <w:rFonts w:asciiTheme="minorBidi" w:hAnsiTheme="minorBidi"/>
+          <w:b/>
+          <w:bCs/>
+          <w:sz w:val="24"/>
+          <w:szCs w:val="24"/>
+          <w:u w:val="single"/>
+        </w:rPr>
+        <w:t xml:space="preserve"> "</w:t>
+      </w:r>
+      <w:proofErr w:type="spellStart"/>
+      <w:r>
+        <w:rPr>
+          <w:rFonts w:asciiTheme="minorBidi" w:hAnsiTheme="minorBidi"/>
+          <w:b/>
+          <w:bCs/>
+          <w:sz w:val="24"/>
+          <w:szCs w:val="24"/>
+          <w:u w:val="single"/>
+        </w:rPr>
+        <w:t>GHealth</w:t>
+      </w:r>
+      <w:proofErr w:type="spellEnd"/>
+      <w:r>
+        <w:rPr>
+          <w:rFonts w:asciiTheme="minorBidi" w:hAnsiTheme="minorBidi"/>
+          <w:b/>
+          <w:bCs/>
+          <w:sz w:val="24"/>
+          <w:szCs w:val="24"/>
+          <w:u w:val="single"/>
+        </w:rPr>
+        <w:t xml:space="preserve">" </w:t>
+      </w:r>
+      <w:r>
+        <w:rPr>
+          <w:rFonts w:asciiTheme="minorBidi" w:hAnsiTheme="minorBidi"/>
+          <w:b/>
+          <w:bCs/>
+          <w:sz w:val="24"/>
+          <w:szCs w:val="24"/>
+          <w:u w:val="single"/>
+          <w:rtl/>
+        </w:rPr>
+        <w:t>את תרומתה של הגישה שאתם מציעים כאן לפתרון המגבלות שתיארתם</w:t>
+      </w:r>
+      <w:r>
+        <w:rPr>
+          <w:rFonts w:asciiTheme="minorBidi" w:hAnsiTheme="minorBidi"/>
+          <w:sz w:val="24"/>
+          <w:szCs w:val="24"/>
+          <w:u w:val="single"/>
+        </w:rPr>
+        <w:t>.</w:t>
+      </w:r>
+    </w:p>
+    <w:p>
+      <w:pPr>
+        <w:pStyle w:val="ListParagraph"/>
+        <w:numPr>
+          <w:ilvl w:val="0"/>
+          <w:numId w:val="4"/>
+        </w:numPr>
+        <w:bidi/>
+        <w:rPr>
+          <w:rFonts w:asciiTheme="minorBidi" w:hAnsiTheme="minorBidi"/>
+          <w:sz w:val="24"/>
+          <w:szCs w:val="24"/>
+        </w:rPr>
+      </w:pPr>
+      <w:r>
+        <w:rPr>
+          <w:rFonts w:asciiTheme="minorBidi" w:hAnsiTheme="minorBidi"/>
+          <w:sz w:val="24"/>
+          <w:szCs w:val="24"/>
+          <w:rtl/>
+        </w:rPr>
+        <w:lastRenderedPageBreak/>
+        <w:t>לכתוב מסמך</w:t>
+      </w:r>
+      <w:r>
+        <w:rPr>
+          <w:rFonts w:asciiTheme="minorBidi" w:hAnsiTheme="minorBidi"/>
+          <w:sz w:val="24"/>
+          <w:szCs w:val="24"/>
+        </w:rPr>
+        <w:t xml:space="preserve"> </w:t>
+      </w:r>
+      <w:r>
+        <w:rPr>
+          <w:rFonts w:asciiTheme="minorBidi" w:hAnsiTheme="minorBidi"/>
+          <w:sz w:val="24"/>
+          <w:szCs w:val="24"/>
+          <w:rtl/>
+        </w:rPr>
+        <w:t xml:space="preserve">לתיאור המחלקות והאינטרקציה ביניהם </w:t>
+      </w:r>
+      <w:r>
+        <w:rPr>
+          <w:rFonts w:asciiTheme="minorBidi" w:hAnsiTheme="minorBidi"/>
+          <w:sz w:val="24"/>
+          <w:szCs w:val="24"/>
+          <w:rtl/>
+        </w:rPr>
+        <w:t>ובכך התיאור של התהליכים יהיה מובן ומורחב</w:t>
+      </w:r>
+      <w:r>
+        <w:rPr>
+          <w:rFonts w:asciiTheme="minorBidi" w:hAnsiTheme="minorBidi" w:hint="cs"/>
+          <w:sz w:val="24"/>
+          <w:szCs w:val="24"/>
+          <w:rtl/>
+        </w:rPr>
+        <w:t xml:space="preserve">. המסמך הזה עוזר למתכנת להבין בצורה מפורטת  את התהליכים שמבוצעים במערכת  ואת הקשרים בינהם ובכך הוא יענה על דרישות המשתמש בצורה היעילה ביותר. </w:t>
+      </w:r>
+      <w:bookmarkStart w:id="0" w:name="_GoBack"/>
+      <w:bookmarkEnd w:id="0"/>
+    </w:p>
+    <w:p>
+      <w:pPr>
+        <w:pStyle w:val="ListParagraph"/>
+        <w:numPr>
+          <w:ilvl w:val="0"/>
+          <w:numId w:val="4"/>
+        </w:numPr>
+        <w:bidi/>
+        <w:rPr>
+          <w:rFonts w:asciiTheme="minorBidi" w:hAnsiTheme="minorBidi"/>
+          <w:sz w:val="24"/>
+          <w:szCs w:val="24"/>
+          <w:u w:val="single"/>
+        </w:rPr>
+      </w:pPr>
+      <w:r>
+        <w:rPr>
+          <w:rFonts w:asciiTheme="minorBidi" w:hAnsiTheme="minorBidi"/>
+          <w:sz w:val="24"/>
+          <w:szCs w:val="24"/>
+          <w:rtl/>
+        </w:rPr>
+        <w:t>לתת גישה לשמירה או שליפה של נתונים ממסד הנתונים</w:t>
+      </w:r>
+      <w:r>
+        <w:rPr>
+          <w:rFonts w:asciiTheme="minorBidi" w:hAnsiTheme="minorBidi" w:hint="cs"/>
+          <w:sz w:val="24"/>
+          <w:szCs w:val="24"/>
+          <w:rtl/>
+        </w:rPr>
+        <w:t xml:space="preserve"> </w:t>
+      </w:r>
+      <w:r>
+        <w:rPr>
+          <w:rFonts w:asciiTheme="minorBidi" w:hAnsiTheme="minorBidi"/>
+          <w:sz w:val="24"/>
+          <w:szCs w:val="24"/>
+          <w:rtl/>
+        </w:rPr>
+        <w:t xml:space="preserve"> </w:t>
+      </w:r>
+      <w:r>
+        <w:rPr>
+          <w:rFonts w:asciiTheme="minorBidi" w:hAnsiTheme="minorBidi"/>
+          <w:sz w:val="24"/>
+          <w:szCs w:val="24"/>
+          <w:rtl/>
+        </w:rPr>
+        <w:t>.</w:t>
+      </w:r>
+    </w:p>
+    <w:p>
+      <w:pPr>
+        <w:pStyle w:val="ListParagraph"/>
+        <w:numPr>
+          <w:ilvl w:val="0"/>
+          <w:numId w:val="4"/>
+        </w:numPr>
+        <w:bidi/>
+        <w:rPr>
+          <w:rFonts w:asciiTheme="minorBidi" w:hAnsiTheme="minorBidi"/>
+          <w:sz w:val="24"/>
+          <w:szCs w:val="24"/>
+          <w:u w:val="single"/>
+        </w:rPr>
+      </w:pPr>
+      <w:r>
+        <w:rPr>
+          <w:rFonts w:asciiTheme="minorBidi" w:hAnsiTheme="minorBidi"/>
+          <w:sz w:val="24"/>
+          <w:szCs w:val="24"/>
+          <w:rtl/>
+        </w:rPr>
+        <w:t xml:space="preserve">אפשרות הוספת כפתורים לביצוע פעולות חשובות שמתוארים ב </w:t>
+      </w:r>
+      <w:r>
+        <w:rPr>
+          <w:rFonts w:asciiTheme="minorBidi" w:hAnsiTheme="minorBidi"/>
+          <w:sz w:val="24"/>
+          <w:szCs w:val="24"/>
+        </w:rPr>
+        <w:t>Use case</w:t>
+      </w:r>
+      <w:r>
+        <w:rPr>
+          <w:rFonts w:asciiTheme="minorBidi" w:hAnsiTheme="minorBidi"/>
+          <w:sz w:val="24"/>
+          <w:szCs w:val="24"/>
+          <w:rtl/>
+        </w:rPr>
+        <w:t xml:space="preserve"> </w:t>
+      </w:r>
+      <w:r>
+        <w:rPr>
+          <w:rFonts w:asciiTheme="minorBidi" w:hAnsiTheme="minorBidi"/>
+          <w:sz w:val="24"/>
+          <w:szCs w:val="24"/>
+        </w:rPr>
+        <w:t xml:space="preserve"> </w:t>
+      </w:r>
+      <w:r>
+        <w:rPr>
+          <w:rFonts w:asciiTheme="minorBidi" w:hAnsiTheme="minorBidi"/>
+          <w:sz w:val="24"/>
+          <w:szCs w:val="24"/>
+          <w:rtl/>
+        </w:rPr>
+        <w:t>למערכת שלנו אפשר להוסיף כפתורים לכל אחד מהבקשות האלה : שליחה וכתיבה של הדוחות, הכנסת תמונות, ביצוע חישובים,שליחת בקשות.</w:t>
+      </w:r>
+    </w:p>
+    <w:p>
+      <w:pPr>
+        <w:pStyle w:val="ListParagraph"/>
+        <w:numPr>
+          <w:ilvl w:val="0"/>
+          <w:numId w:val="4"/>
+        </w:numPr>
+        <w:bidi/>
+        <w:rPr>
+          <w:rFonts w:asciiTheme="minorBidi" w:hAnsiTheme="minorBidi"/>
+          <w:sz w:val="24"/>
+          <w:szCs w:val="24"/>
+          <w:u w:val="single"/>
+        </w:rPr>
+      </w:pPr>
+      <w:r>
+        <w:rPr>
+          <w:rFonts w:asciiTheme="minorBidi" w:hAnsiTheme="minorBidi"/>
+          <w:sz w:val="24"/>
+          <w:szCs w:val="24"/>
+          <w:rtl/>
+        </w:rPr>
+        <w:t xml:space="preserve">לתת אפשרות לבנה סימולציה למנשק העתידי לפי תיאור התהליכים </w:t>
+      </w:r>
+      <w:r>
+        <w:rPr>
+          <w:rFonts w:asciiTheme="minorBidi" w:hAnsiTheme="minorBidi"/>
+          <w:sz w:val="24"/>
+          <w:szCs w:val="24"/>
+          <w:rtl/>
+        </w:rPr>
+        <w:t xml:space="preserve">כך שיוצע לנו כמה אפשרויות עבור כמה מנשקים אפשריים ובכך יהיה לנו צורה בראש עבור איך לבנות את המנשק שלנו בצורה אפקטיבית </w:t>
+      </w:r>
+    </w:p>
+    <w:p>
+      <w:pPr>
+        <w:tabs>
+          <w:tab w:val="left" w:pos="8160"/>
+        </w:tabs>
+        <w:rPr>
+          <w:rFonts w:asciiTheme="minorBidi" w:hAnsiTheme="minorBidi"/>
+          <w:sz w:val="24"/>
+          <w:szCs w:val="24"/>
+        </w:rPr>
+      </w:pPr>
+      <w:r>
+        <w:rPr>
+          <w:rFonts w:asciiTheme="minorBidi" w:hAnsiTheme="minorBidi"/>
+          <w:sz w:val="24"/>
+          <w:szCs w:val="24"/>
+        </w:rPr>
+        <w:tab/>
       </w:r>
     </w:p>
     <w:sectPr>
@@ -977,8 +1327,97 @@
 </file>
 
 <file path=word/numbering.xml><?xml version="1.0" encoding="utf-8"?>
-<w:numbering xmlns:wpc="http://schemas.microsoft.com/office/word/2010/wordprocessingCanvas" xmlns:cx="http://schemas.microsoft.com/office/drawing/2014/chartex" xmlns:cx1="http://schemas.microsoft.com/office/drawing/2015/9/8/chartex" xmlns:cx2="http://schemas.microsoft.com/office/drawing/2015/10/21/chartex" xmlns:mc="http://schemas.openxmlformats.org/markup-compatibility/2006" xmlns:o="urn:schemas-microsoft-com:office:office" xmlns:r="http://schemas.openxmlformats.org/officeDocument/2006/relationships" xmlns:m="http://schemas.openxmlformats.org/officeDocument/2006/math" xmlns:v="urn:schemas-microsoft-com:vml" xmlns:wp14="http://schemas.microsoft.com/office/word/2010/wordprocessingDrawing" xmlns:wp="http://schemas.openxmlformats.org/drawingml/2006/wordprocessingDrawing" xmlns:w10="urn:schemas-microsoft-com:office:word" xmlns:w="http://schemas.openxmlformats.org/wordprocessingml/2006/main" xmlns:w14="http://schemas.microsoft.com/office/word/2010/wordml" xmlns:w15="http://schemas.microsoft.com/office/word/2012/wordml" xmlns:w16se="http://schemas.microsoft.com/office/word/2015/wordml/symex" xmlns:wpg="http://schemas.microsoft.com/office/word/2010/wordprocessingGroup" xmlns:wpi="http://schemas.microsoft.com/office/word/2010/wordprocessingInk" xmlns:wne="http://schemas.microsoft.com/office/word/2006/wordml" xmlns:wps="http://schemas.microsoft.com/office/word/2010/wordprocessingShape" mc:Ignorable="w14 w15 w16se wp14">
+<w:numbering xmlns:wpc="http://schemas.microsoft.com/office/word/2010/wordprocessingCanvas" xmlns:mc="http://schemas.openxmlformats.org/markup-compatibility/2006" xmlns:o="urn:schemas-microsoft-com:office:office" xmlns:r="http://schemas.openxmlformats.org/officeDocument/2006/relationships" xmlns:m="http://schemas.openxmlformats.org/officeDocument/2006/math" xmlns:v="urn:schemas-microsoft-com:vml" xmlns:wp14="http://schemas.microsoft.com/office/word/2010/wordprocessingDrawing" xmlns:wp="http://schemas.openxmlformats.org/drawingml/2006/wordprocessingDrawing" xmlns:w10="urn:schemas-microsoft-com:office:word" xmlns:w="http://schemas.openxmlformats.org/wordprocessingml/2006/main" xmlns:w14="http://schemas.microsoft.com/office/word/2010/wordml" xmlns:w15="http://schemas.microsoft.com/office/word/2012/wordml" xmlns:wpg="http://schemas.microsoft.com/office/word/2010/wordprocessingGroup" xmlns:wpi="http://schemas.microsoft.com/office/word/2010/wordprocessingInk" xmlns:wne="http://schemas.microsoft.com/office/word/2006/wordml" xmlns:wps="http://schemas.microsoft.com/office/word/2010/wordprocessingShape" mc:Ignorable="w14 w15 wp14">
   <w:abstractNum w:abstractNumId="0" w15:restartNumberingAfterBreak="0">
+    <w:nsid w:val="183D21FC"/>
+    <w:multiLevelType w:val="hybridMultilevel"/>
+    <w:tmpl w:val="7674B1EE"/>
+    <w:lvl w:ilvl="0" w:tplc="657E3264">
+      <w:start w:val="1"/>
+      <w:numFmt w:val="decimal"/>
+      <w:lvlText w:val="%1)"/>
+      <w:lvlJc w:val="left"/>
+      <w:pPr>
+        <w:ind w:left="720" w:hanging="360"/>
+      </w:pPr>
+      <w:rPr>
+        <w:rFonts w:asciiTheme="minorBidi" w:eastAsiaTheme="minorHAnsi" w:hAnsiTheme="minorBidi" w:cstheme="minorBidi"/>
+      </w:rPr>
+    </w:lvl>
+    <w:lvl w:ilvl="1" w:tplc="04090019" w:tentative="1">
+      <w:start w:val="1"/>
+      <w:numFmt w:val="lowerLetter"/>
+      <w:lvlText w:val="%2."/>
+      <w:lvlJc w:val="left"/>
+      <w:pPr>
+        <w:ind w:left="1440" w:hanging="360"/>
+      </w:pPr>
+    </w:lvl>
+    <w:lvl w:ilvl="2" w:tplc="0409001B" w:tentative="1">
+      <w:start w:val="1"/>
+      <w:numFmt w:val="lowerRoman"/>
+      <w:lvlText w:val="%3."/>
+      <w:lvlJc w:val="right"/>
+      <w:pPr>
+        <w:ind w:left="2160" w:hanging="180"/>
+      </w:pPr>
+    </w:lvl>
+    <w:lvl w:ilvl="3" w:tplc="0409000F" w:tentative="1">
+      <w:start w:val="1"/>
+      <w:numFmt w:val="decimal"/>
+      <w:lvlText w:val="%4."/>
+      <w:lvlJc w:val="left"/>
+      <w:pPr>
+        <w:ind w:left="2880" w:hanging="360"/>
+      </w:pPr>
+    </w:lvl>
+    <w:lvl w:ilvl="4" w:tplc="04090019" w:tentative="1">
+      <w:start w:val="1"/>
+      <w:numFmt w:val="lowerLetter"/>
+      <w:lvlText w:val="%5."/>
+      <w:lvlJc w:val="left"/>
+      <w:pPr>
+        <w:ind w:left="3600" w:hanging="360"/>
+      </w:pPr>
+    </w:lvl>
+    <w:lvl w:ilvl="5" w:tplc="0409001B" w:tentative="1">
+      <w:start w:val="1"/>
+      <w:numFmt w:val="lowerRoman"/>
+      <w:lvlText w:val="%6."/>
+      <w:lvlJc w:val="right"/>
+      <w:pPr>
+        <w:ind w:left="4320" w:hanging="180"/>
+      </w:pPr>
+    </w:lvl>
+    <w:lvl w:ilvl="6" w:tplc="0409000F" w:tentative="1">
+      <w:start w:val="1"/>
+      <w:numFmt w:val="decimal"/>
+      <w:lvlText w:val="%7."/>
+      <w:lvlJc w:val="left"/>
+      <w:pPr>
+        <w:ind w:left="5040" w:hanging="360"/>
+      </w:pPr>
+    </w:lvl>
+    <w:lvl w:ilvl="7" w:tplc="04090019" w:tentative="1">
+      <w:start w:val="1"/>
+      <w:numFmt w:val="lowerLetter"/>
+      <w:lvlText w:val="%8."/>
+      <w:lvlJc w:val="left"/>
+      <w:pPr>
+        <w:ind w:left="5760" w:hanging="360"/>
+      </w:pPr>
+    </w:lvl>
+    <w:lvl w:ilvl="8" w:tplc="0409001B" w:tentative="1">
+      <w:start w:val="1"/>
+      <w:numFmt w:val="lowerRoman"/>
+      <w:lvlText w:val="%9."/>
+      <w:lvlJc w:val="right"/>
+      <w:pPr>
+        <w:ind w:left="6480" w:hanging="180"/>
+      </w:pPr>
+    </w:lvl>
+  </w:abstractNum>
+  <w:abstractNum w:abstractNumId="1" w15:restartNumberingAfterBreak="0">
     <w:nsid w:val="1EED1BC6"/>
     <w:multiLevelType w:val="hybridMultilevel"/>
     <w:tmpl w:val="9F643734"/>
@@ -1067,7 +1506,7 @@
       </w:pPr>
     </w:lvl>
   </w:abstractNum>
-  <w:abstractNum w:abstractNumId="1" w15:restartNumberingAfterBreak="0">
+  <w:abstractNum w:abstractNumId="2" w15:restartNumberingAfterBreak="0">
     <w:nsid w:val="2A5E1332"/>
     <w:multiLevelType w:val="hybridMultilevel"/>
     <w:tmpl w:val="7ABE4D90"/>
@@ -1156,7 +1595,7 @@
       </w:pPr>
     </w:lvl>
   </w:abstractNum>
-  <w:abstractNum w:abstractNumId="2" w15:restartNumberingAfterBreak="0">
+  <w:abstractNum w:abstractNumId="3" w15:restartNumberingAfterBreak="0">
     <w:nsid w:val="418B2D6E"/>
     <w:multiLevelType w:val="hybridMultilevel"/>
     <w:tmpl w:val="A15CB01A"/>
@@ -1246,19 +1685,22 @@
     </w:lvl>
   </w:abstractNum>
   <w:num w:numId="1">
-    <w:abstractNumId w:val="0"/>
+    <w:abstractNumId w:val="1"/>
   </w:num>
   <w:num w:numId="2">
-    <w:abstractNumId w:val="1"/>
+    <w:abstractNumId w:val="2"/>
   </w:num>
   <w:num w:numId="3">
-    <w:abstractNumId w:val="2"/>
+    <w:abstractNumId w:val="3"/>
+  </w:num>
+  <w:num w:numId="4">
+    <w:abstractNumId w:val="0"/>
   </w:num>
 </w:numbering>
 </file>
 
 <file path=word/styles.xml><?xml version="1.0" encoding="utf-8"?>
-<w:styles xmlns:mc="http://schemas.openxmlformats.org/markup-compatibility/2006" xmlns:r="http://schemas.openxmlformats.org/officeDocument/2006/relationships" xmlns:w="http://schemas.openxmlformats.org/wordprocessingml/2006/main" xmlns:w14="http://schemas.microsoft.com/office/word/2010/wordml" xmlns:w15="http://schemas.microsoft.com/office/word/2012/wordml" xmlns:w16se="http://schemas.microsoft.com/office/word/2015/wordml/symex" mc:Ignorable="w14 w15 w16se">
+<w:styles xmlns:mc="http://schemas.openxmlformats.org/markup-compatibility/2006" xmlns:r="http://schemas.openxmlformats.org/officeDocument/2006/relationships" xmlns:w="http://schemas.openxmlformats.org/wordprocessingml/2006/main" xmlns:w14="http://schemas.microsoft.com/office/word/2010/wordml" xmlns:w15="http://schemas.microsoft.com/office/word/2012/wordml" mc:Ignorable="w14 w15">
   <w:docDefaults>
     <w:rPrDefault>
       <w:rPr>
@@ -1274,7 +1716,7 @@
       </w:pPr>
     </w:pPrDefault>
   </w:docDefaults>
-  <w:latentStyles w:defLockedState="0" w:defUIPriority="99" w:defSemiHidden="0" w:defUnhideWhenUsed="0" w:defQFormat="0" w:count="372">
+  <w:latentStyles w:defLockedState="0" w:defUIPriority="99" w:defSemiHidden="0" w:defUnhideWhenUsed="0" w:defQFormat="0" w:count="371">
     <w:lsdException w:name="Normal" w:uiPriority="0" w:qFormat="1"/>
     <w:lsdException w:name="heading 1" w:uiPriority="9" w:qFormat="1"/>
     <w:lsdException w:name="heading 2" w:semiHidden="1" w:uiPriority="9" w:unhideWhenUsed="1" w:qFormat="1"/>
@@ -1646,7 +2088,6 @@
     <w:lsdException w:name="List Table 5 Dark Accent 6" w:uiPriority="50"/>
     <w:lsdException w:name="List Table 6 Colorful Accent 6" w:uiPriority="51"/>
     <w:lsdException w:name="List Table 7 Colorful Accent 6" w:uiPriority="52"/>
-    <w:lsdException w:name="Mention" w:semiHidden="1" w:unhideWhenUsed="1"/>
   </w:latentStyles>
   <w:style w:type="paragraph" w:default="1" w:styleId="Normal">
     <w:name w:val="Normal"/>
@@ -1689,6 +2130,11 @@
       <w:ind w:left="720"/>
       <w:contextualSpacing/>
     </w:pPr>
+  </w:style>
+  <w:style w:type="character" w:customStyle="1" w:styleId="apple-converted-space">
+    <w:name w:val="apple-converted-space"/>
+    <w:basedOn w:val="DefaultParagraphFont"/>
+    <w:rsid w:val="00D04250"/>
   </w:style>
 </w:styles>
 </file>

</xml_diff>